<commit_message>
Vids added to week 5
</commit_message>
<xml_diff>
--- a/LabSheets/Week_05.docx
+++ b/LabSheets/Week_05.docx
@@ -2,7 +2,7 @@
 <file path=word/document.xml><?xml version="1.0" encoding="utf-8"?>
 <w:document xmlns:w="http://schemas.openxmlformats.org/wordprocessingml/2006/main" xmlns:m="http://schemas.openxmlformats.org/officeDocument/2006/math" xmlns:r="http://schemas.openxmlformats.org/officeDocument/2006/relationships" xmlns:o="urn:schemas-microsoft-com:office:office" xmlns:v="urn:schemas-microsoft-com:vml" xmlns:w10="urn:schemas-microsoft-com:office:word" xmlns:a="http://schemas.openxmlformats.org/drawingml/2006/main" xmlns:pic="http://schemas.openxmlformats.org/drawingml/2006/picture" xmlns:wp="http://schemas.openxmlformats.org/drawingml/2006/wordprocessingDrawing">
   <w:body>
-    <w:bookmarkStart w:id="week-5---object-orientated-programming" w:name="week-5---object-orientated-programming"/>
+    <w:bookmarkStart w:id="21" w:name="week-5---object-orientated-programming"/>
     <w:p>
       <w:pPr>
         <w:pStyle w:val="Heading1"/>
@@ -11,7 +11,7 @@
         <w:t xml:space="preserve">Week 5 - Object Orientated Programming</w:t>
       </w:r>
     </w:p>
-    <w:bookmarkEnd w:id="week-5---object-orientated-programming"/>
+    <w:bookmarkEnd w:id="21"/>
     <w:p>
       <w:r>
         <w:t xml:space="preserve">This lab sheet will introduce a very important concept of computer science: object orientated programming. After this session you will be familiar with the following concepts:</w:t>
@@ -61,7 +61,7 @@
         <w:t xml:space="preserve">Inheritance.</w:t>
       </w:r>
     </w:p>
-    <w:bookmarkStart w:id="classes" w:name="classes"/>
+    <w:bookmarkStart w:id="22" w:name="classes"/>
     <w:p>
       <w:pPr>
         <w:pStyle w:val="Heading2"/>
@@ -70,7 +70,7 @@
         <w:t xml:space="preserve">Classes</w:t>
       </w:r>
     </w:p>
-    <w:bookmarkEnd w:id="classes"/>
+    <w:bookmarkEnd w:id="22"/>
     <w:p>
       <w:pPr>
         <w:numPr>
@@ -117,7 +117,7 @@
                     </pic:cNvPicPr>
                   </pic:nvPicPr>
                   <pic:blipFill>
-                    <a:blip r:embed="image1"/>
+                    <a:blip r:embed="rId23"/>
                     <a:stretch>
                       <a:fillRect/>
                     </a:stretch>
@@ -193,7 +193,7 @@
                     </pic:cNvPicPr>
                   </pic:nvPicPr>
                   <pic:blipFill>
-                    <a:blip r:embed="image2"/>
+                    <a:blip r:embed="rId24"/>
                     <a:stretch>
                       <a:fillRect/>
                     </a:stretch>
@@ -293,7 +293,9 @@
         </w:rPr>
         <w:t xml:space="preserve">Student()</w:t>
       </w:r>
-      <w:br/>
+      <w:r>
+        <w:cr/>
+      </w:r>
       <w:r>
         <w:rPr>
           <w:rStyle w:val="NormalTok"/>
@@ -459,6 +461,22 @@
     <w:p>
       <w:pPr>
         <w:numPr>
+          <w:numId w:val="1"/>
+          <w:ilvl w:val="0"/>
+        </w:numPr>
+      </w:pPr>
+      <w:hyperlink r:id="rId25">
+        <w:r>
+          <w:rPr>
+            <w:rStyle w:val="Hyperlink"/>
+          </w:rPr>
+          <w:t xml:space="preserve">Video hint</w:t>
+        </w:r>
+      </w:hyperlink>
+    </w:p>
+    <w:p>
+      <w:pPr>
+        <w:numPr>
           <w:numId w:val="3"/>
           <w:ilvl w:val="0"/>
         </w:numPr>
@@ -542,7 +560,9 @@
         </w:rPr>
         <w:t xml:space="preserve">25</w:t>
       </w:r>
-      <w:br/>
+      <w:r>
+        <w:cr/>
+      </w:r>
       <w:r>
         <w:rPr>
           <w:rStyle w:val="NormalTok"/>
@@ -585,7 +605,7 @@
         <w:t xml:space="preserve">.</w:t>
       </w:r>
     </w:p>
-    <w:bookmarkStart w:id="attributes" w:name="attributes"/>
+    <w:bookmarkStart w:id="26" w:name="attributes"/>
     <w:p>
       <w:pPr>
         <w:pStyle w:val="Heading2"/>
@@ -594,7 +614,7 @@
         <w:t xml:space="preserve">Attributes</w:t>
       </w:r>
     </w:p>
-    <w:bookmarkEnd w:id="attributes"/>
+    <w:bookmarkEnd w:id="26"/>
     <w:p>
       <w:pPr>
         <w:numPr>
@@ -632,7 +652,9 @@
         </w:rPr>
         <w:t xml:space="preserve">Student():</w:t>
       </w:r>
-      <w:br/>
+      <w:r>
+        <w:cr/>
+      </w:r>
       <w:r>
         <w:rPr>
           <w:rStyle w:val="NormalTok"/>
@@ -699,7 +721,9 @@
         </w:rPr>
         <w:t xml:space="preserve">]</w:t>
       </w:r>
-      <w:br/>
+      <w:r>
+        <w:cr/>
+      </w:r>
       <w:r>
         <w:rPr>
           <w:rStyle w:val="NormalTok"/>
@@ -736,7 +760,9 @@
         </w:rPr>
         <w:t xml:space="preserve">12</w:t>
       </w:r>
-      <w:br/>
+      <w:r>
+        <w:cr/>
+      </w:r>
       <w:r>
         <w:rPr>
           <w:rStyle w:val="NormalTok"/>
@@ -814,7 +840,9 @@
         </w:rPr>
         <w:t xml:space="preserve">vince = Student()</w:t>
       </w:r>
-      <w:br/>
+      <w:r>
+        <w:cr/>
+      </w:r>
       <w:r>
         <w:rPr>
           <w:rStyle w:val="KeywordTok"/>
@@ -833,7 +861,9 @@
         </w:rPr>
         <w:t xml:space="preserve">vince.courses</w:t>
       </w:r>
-      <w:br/>
+      <w:r>
+        <w:cr/>
+      </w:r>
       <w:r>
         <w:rPr>
           <w:rStyle w:val="KeywordTok"/>
@@ -852,7 +882,9 @@
         </w:rPr>
         <w:t xml:space="preserve">vince.age</w:t>
       </w:r>
-      <w:br/>
+      <w:r>
+        <w:cr/>
+      </w:r>
       <w:r>
         <w:rPr>
           <w:rStyle w:val="KeywordTok"/>
@@ -909,7 +941,9 @@
         </w:rPr>
         <w:t xml:space="preserve">)</w:t>
       </w:r>
-      <w:br/>
+      <w:r>
+        <w:cr/>
+      </w:r>
       <w:r>
         <w:rPr>
           <w:rStyle w:val="KeywordTok"/>
@@ -928,8 +962,12 @@
         </w:rPr>
         <w:t xml:space="preserve">vince.courses</w:t>
       </w:r>
-      <w:br/>
-      <w:br/>
+      <w:r>
+        <w:cr/>
+      </w:r>
+      <w:r>
+        <w:cr/>
+      </w:r>
       <w:r>
         <w:rPr>
           <w:rStyle w:val="NormalTok"/>
@@ -942,7 +980,9 @@
         </w:rPr>
         <w:t xml:space="preserve">28</w:t>
       </w:r>
-      <w:br/>
+      <w:r>
+        <w:cr/>
+      </w:r>
       <w:r>
         <w:rPr>
           <w:rStyle w:val="KeywordTok"/>
@@ -961,8 +1001,12 @@
         </w:rPr>
         <w:t xml:space="preserve">vince.age</w:t>
       </w:r>
-      <w:br/>
-      <w:br/>
+      <w:r>
+        <w:cr/>
+      </w:r>
+      <w:r>
+        <w:cr/>
+      </w:r>
       <w:r>
         <w:rPr>
           <w:rStyle w:val="NormalTok"/>
@@ -975,7 +1019,9 @@
         </w:rPr>
         <w:t xml:space="preserve">"M"</w:t>
       </w:r>
-      <w:br/>
+      <w:r>
+        <w:cr/>
+      </w:r>
       <w:r>
         <w:rPr>
           <w:rStyle w:val="KeywordTok"/>
@@ -994,6 +1040,22 @@
         </w:rPr>
         <w:t xml:space="preserve">vince.sex</w:t>
       </w:r>
+    </w:p>
+    <w:p>
+      <w:pPr>
+        <w:numPr>
+          <w:numId w:val="1"/>
+          <w:ilvl w:val="0"/>
+        </w:numPr>
+      </w:pPr>
+      <w:hyperlink r:id="rId27">
+        <w:r>
+          <w:rPr>
+            <w:rStyle w:val="Hyperlink"/>
+          </w:rPr>
+          <w:t xml:space="preserve">Video hint</w:t>
+        </w:r>
+      </w:hyperlink>
     </w:p>
     <w:p>
       <w:pPr>
@@ -1087,7 +1149,9 @@
         </w:rPr>
         <w:t xml:space="preserve">Quadratic()</w:t>
       </w:r>
-      <w:br/>
+      <w:r>
+        <w:cr/>
+      </w:r>
       <w:r>
         <w:rPr>
           <w:rStyle w:val="NormalTok"/>
@@ -1124,7 +1188,9 @@
         </w:rPr>
         <w:t xml:space="preserve">0</w:t>
       </w:r>
-      <w:br/>
+      <w:r>
+        <w:cr/>
+      </w:r>
       <w:r>
         <w:rPr>
           <w:rStyle w:val="NormalTok"/>
@@ -1161,7 +1227,9 @@
         </w:rPr>
         <w:t xml:space="preserve">0</w:t>
       </w:r>
-      <w:br/>
+      <w:r>
+        <w:cr/>
+      </w:r>
       <w:r>
         <w:rPr>
           <w:rStyle w:val="NormalTok"/>
@@ -1212,7 +1280,7 @@
       <w:r>
         <w:t xml:space="preserve"> </w:t>
       </w:r>
-      <w:hyperlink r:id="link0">
+      <w:hyperlink r:id="rId28">
         <w:r>
           <w:rPr>
             <w:rStyle w:val="Hyperlink"/>
@@ -1242,7 +1310,7 @@
         <w:t xml:space="preserve">listofquadratics = []</w:t>
       </w:r>
     </w:p>
-    <w:bookmarkStart w:id="methods" w:name="methods"/>
+    <w:bookmarkStart w:id="29" w:name="methods"/>
     <w:p>
       <w:pPr>
         <w:pStyle w:val="Heading2"/>
@@ -1251,7 +1319,7 @@
         <w:t xml:space="preserve">Methods</w:t>
       </w:r>
     </w:p>
-    <w:bookmarkEnd w:id="methods"/>
+    <w:bookmarkEnd w:id="29"/>
     <w:p>
       <w:pPr>
         <w:numPr>
@@ -1393,7 +1461,9 @@
         </w:rPr>
         <w:t xml:space="preserve">Student()</w:t>
       </w:r>
-      <w:br/>
+      <w:r>
+        <w:cr/>
+      </w:r>
       <w:r>
         <w:rPr>
           <w:rStyle w:val="NormalTok"/>
@@ -1460,7 +1530,9 @@
         </w:rPr>
         <w:t xml:space="preserve">]</w:t>
       </w:r>
-      <w:br/>
+      <w:r>
+        <w:cr/>
+      </w:r>
       <w:r>
         <w:rPr>
           <w:rStyle w:val="NormalTok"/>
@@ -1497,7 +1569,9 @@
         </w:rPr>
         <w:t xml:space="preserve">12</w:t>
       </w:r>
-      <w:br/>
+      <w:r>
+        <w:cr/>
+      </w:r>
       <w:r>
         <w:rPr>
           <w:rStyle w:val="NormalTok"/>
@@ -1534,8 +1608,12 @@
         </w:rPr>
         <w:t xml:space="preserve">'Male'</w:t>
       </w:r>
-      <w:br/>
-      <w:br/>
+      <w:r>
+        <w:cr/>
+      </w:r>
+      <w:r>
+        <w:cr/>
+      </w:r>
       <w:r>
         <w:rPr>
           <w:rStyle w:val="NormalTok"/>
@@ -1590,7 +1668,9 @@
         </w:rPr>
         <w:t xml:space="preserve">):</w:t>
       </w:r>
-      <w:br/>
+      <w:r>
+        <w:cr/>
+      </w:r>
       <w:r>
         <w:rPr>
           <w:rStyle w:val="NormalTok"/>
@@ -1728,7 +1808,9 @@
         </w:rPr>
         <w:t xml:space="preserve">vince = Student()</w:t>
       </w:r>
-      <w:br/>
+      <w:r>
+        <w:cr/>
+      </w:r>
       <w:r>
         <w:rPr>
           <w:rStyle w:val="KeywordTok"/>
@@ -1747,14 +1829,18 @@
         </w:rPr>
         <w:t xml:space="preserve">vince.age</w:t>
       </w:r>
-      <w:br/>
+      <w:r>
+        <w:cr/>
+      </w:r>
       <w:r>
         <w:rPr>
           <w:rStyle w:val="NormalTok"/>
         </w:rPr>
         <w:t xml:space="preserve">vince.haveabirthday()</w:t>
       </w:r>
-      <w:br/>
+      <w:r>
+        <w:cr/>
+      </w:r>
       <w:r>
         <w:rPr>
           <w:rStyle w:val="KeywordTok"/>
@@ -1811,7 +1897,9 @@
         </w:rPr>
         <w:t xml:space="preserve">Student()</w:t>
       </w:r>
-      <w:br/>
+      <w:r>
+        <w:cr/>
+      </w:r>
       <w:r>
         <w:rPr>
           <w:rStyle w:val="NormalTok"/>
@@ -1878,7 +1966,9 @@
         </w:rPr>
         <w:t xml:space="preserve">]</w:t>
       </w:r>
-      <w:br/>
+      <w:r>
+        <w:cr/>
+      </w:r>
       <w:r>
         <w:rPr>
           <w:rStyle w:val="NormalTok"/>
@@ -1915,7 +2005,9 @@
         </w:rPr>
         <w:t xml:space="preserve">12</w:t>
       </w:r>
-      <w:br/>
+      <w:r>
+        <w:cr/>
+      </w:r>
       <w:r>
         <w:rPr>
           <w:rStyle w:val="NormalTok"/>
@@ -1952,8 +2044,12 @@
         </w:rPr>
         <w:t xml:space="preserve">'Male'</w:t>
       </w:r>
-      <w:br/>
-      <w:br/>
+      <w:r>
+        <w:cr/>
+      </w:r>
+      <w:r>
+        <w:cr/>
+      </w:r>
       <w:r>
         <w:rPr>
           <w:rStyle w:val="NormalTok"/>
@@ -2020,7 +2116,9 @@
         </w:rPr>
         <w:t xml:space="preserve">):</w:t>
       </w:r>
-      <w:br/>
+      <w:r>
+        <w:cr/>
+      </w:r>
       <w:r>
         <w:rPr>
           <w:rStyle w:val="NormalTok"/>
@@ -2107,7 +2205,9 @@
         </w:rPr>
         <w:t xml:space="preserve">vince = Student()</w:t>
       </w:r>
-      <w:br/>
+      <w:r>
+        <w:cr/>
+      </w:r>
       <w:r>
         <w:rPr>
           <w:rStyle w:val="KeywordTok"/>
@@ -2126,14 +2226,18 @@
         </w:rPr>
         <w:t xml:space="preserve">vince.age</w:t>
       </w:r>
-      <w:br/>
+      <w:r>
+        <w:cr/>
+      </w:r>
       <w:r>
         <w:rPr>
           <w:rStyle w:val="NormalTok"/>
         </w:rPr>
         <w:t xml:space="preserve">vince.haveabirthday()</w:t>
       </w:r>
-      <w:br/>
+      <w:r>
+        <w:cr/>
+      </w:r>
       <w:r>
         <w:rPr>
           <w:rStyle w:val="KeywordTok"/>
@@ -2152,7 +2256,9 @@
         </w:rPr>
         <w:t xml:space="preserve">vince.age</w:t>
       </w:r>
-      <w:br/>
+      <w:r>
+        <w:cr/>
+      </w:r>
       <w:r>
         <w:rPr>
           <w:rStyle w:val="NormalTok"/>
@@ -2171,7 +2277,9 @@
         </w:rPr>
         <w:t xml:space="preserve">)</w:t>
       </w:r>
-      <w:br/>
+      <w:r>
+        <w:cr/>
+      </w:r>
       <w:r>
         <w:rPr>
           <w:rStyle w:val="KeywordTok"/>
@@ -2190,6 +2298,22 @@
         </w:rPr>
         <w:t xml:space="preserve">vince.age</w:t>
       </w:r>
+    </w:p>
+    <w:p>
+      <w:pPr>
+        <w:numPr>
+          <w:numId w:val="1"/>
+          <w:ilvl w:val="0"/>
+        </w:numPr>
+      </w:pPr>
+      <w:hyperlink r:id="rId30">
+        <w:r>
+          <w:rPr>
+            <w:rStyle w:val="Hyperlink"/>
+          </w:rPr>
+          <w:t xml:space="preserve">Video hint</w:t>
+        </w:r>
+      </w:hyperlink>
     </w:p>
     <w:p>
       <w:pPr>
@@ -2258,7 +2382,9 @@
         </w:rPr>
         <w:t xml:space="preserve">Student():</w:t>
       </w:r>
-      <w:br/>
+      <w:r>
+        <w:cr/>
+      </w:r>
       <w:r>
         <w:rPr>
           <w:rStyle w:val="NormalTok"/>
@@ -2319,7 +2445,9 @@
         </w:rPr>
         <w:t xml:space="preserve">, courses, age, sex):</w:t>
       </w:r>
-      <w:br/>
+      <w:r>
+        <w:cr/>
+      </w:r>
       <w:r>
         <w:rPr>
           <w:rStyle w:val="NormalTok"/>
@@ -2380,7 +2508,9 @@
         </w:rPr>
         <w:t xml:space="preserve">.courses = courses</w:t>
       </w:r>
-      <w:br/>
+      <w:r>
+        <w:cr/>
+      </w:r>
       <w:r>
         <w:rPr>
           <w:rStyle w:val="NormalTok"/>
@@ -2441,7 +2571,9 @@
         </w:rPr>
         <w:t xml:space="preserve">.age = age</w:t>
       </w:r>
-      <w:br/>
+      <w:r>
+        <w:cr/>
+      </w:r>
       <w:r>
         <w:rPr>
           <w:rStyle w:val="NormalTok"/>
@@ -2502,7 +2634,9 @@
         </w:rPr>
         <w:t xml:space="preserve">.sex = sex</w:t>
       </w:r>
-      <w:br/>
+      <w:r>
+        <w:cr/>
+      </w:r>
       <w:r>
         <w:rPr>
           <w:rStyle w:val="NormalTok"/>
@@ -2557,7 +2691,9 @@
         </w:rPr>
         <w:t xml:space="preserve">, numberofbirthdays):</w:t>
       </w:r>
-      <w:br/>
+      <w:r>
+        <w:cr/>
+      </w:r>
       <w:r>
         <w:rPr>
           <w:rStyle w:val="NormalTok"/>
@@ -2618,8 +2754,12 @@
         </w:rPr>
         <w:t xml:space="preserve">.age += numberofbirthdays</w:t>
       </w:r>
-      <w:br/>
-      <w:br/>
+      <w:r>
+        <w:cr/>
+      </w:r>
+      <w:r>
+        <w:cr/>
+      </w:r>
       <w:r>
         <w:rPr>
           <w:rStyle w:val="NormalTok"/>
@@ -2674,7 +2814,9 @@
         </w:rPr>
         <w:t xml:space="preserve">)</w:t>
       </w:r>
-      <w:br/>
+      <w:r>
+        <w:cr/>
+      </w:r>
       <w:r>
         <w:rPr>
           <w:rStyle w:val="KeywordTok"/>
@@ -2693,7 +2835,9 @@
         </w:rPr>
         <w:t xml:space="preserve">vince.courses</w:t>
       </w:r>
-      <w:br/>
+      <w:r>
+        <w:cr/>
+      </w:r>
       <w:r>
         <w:rPr>
           <w:rStyle w:val="KeywordTok"/>
@@ -2712,7 +2856,9 @@
         </w:rPr>
         <w:t xml:space="preserve">vince.age</w:t>
       </w:r>
-      <w:br/>
+      <w:r>
+        <w:cr/>
+      </w:r>
       <w:r>
         <w:rPr>
           <w:rStyle w:val="KeywordTok"/>
@@ -2849,7 +2995,9 @@
           <w:ilvl w:val="0"/>
         </w:numPr>
       </w:pPr>
-      <w:br/>
+      <w:r>
+        <w:cr/>
+      </w:r>
       <m:oMathPara>
         <m:oMathParaPr>
           <m:jc m:val="center"/>
@@ -2932,7 +3080,9 @@
           </m:f>
         </m:oMath>
       </m:oMathPara>
-      <w:br/>
+      <w:r>
+        <w:cr/>
+      </w:r>
     </w:p>
     <w:p>
       <w:pPr>
@@ -2947,7 +3097,7 @@
       <w:r>
         <w:t xml:space="preserve"> </w:t>
       </w:r>
-      <w:hyperlink r:id="link0">
+      <w:hyperlink r:id="rId28">
         <w:r>
           <w:rPr>
             <w:rStyle w:val="Hyperlink"/>
@@ -3011,7 +3161,9 @@
         </w:rPr>
         <w:t xml:space="preserve">,</w:t>
       </w:r>
-      <w:br/>
+      <w:r>
+        <w:cr/>
+      </w:r>
       <w:r>
         <w:rPr>
           <w:rStyle w:val="NormalTok"/>
@@ -3156,7 +3308,9 @@
         </w:rPr>
         <w:t xml:space="preserve">,</w:t>
       </w:r>
-      <w:br/>
+      <w:r>
+        <w:cr/>
+      </w:r>
       <w:r>
         <w:rPr>
           <w:rStyle w:val="NormalTok"/>
@@ -3301,7 +3455,9 @@
         </w:rPr>
         <w:t xml:space="preserve">,</w:t>
       </w:r>
-      <w:br/>
+      <w:r>
+        <w:cr/>
+      </w:r>
       <w:r>
         <w:rPr>
           <w:rStyle w:val="NormalTok"/>
@@ -3446,7 +3602,9 @@
         </w:rPr>
         <w:t xml:space="preserve">,</w:t>
       </w:r>
-      <w:br/>
+      <w:r>
+        <w:cr/>
+      </w:r>
       <w:r>
         <w:rPr>
           <w:rStyle w:val="NormalTok"/>
@@ -3591,7 +3749,9 @@
         </w:rPr>
         <w:t xml:space="preserve">,</w:t>
       </w:r>
-      <w:br/>
+      <w:r>
+        <w:cr/>
+      </w:r>
       <w:r>
         <w:rPr>
           <w:rStyle w:val="NormalTok"/>
@@ -3736,7 +3896,9 @@
         </w:rPr>
         <w:t xml:space="preserve">,</w:t>
       </w:r>
-      <w:br/>
+      <w:r>
+        <w:cr/>
+      </w:r>
       <w:r>
         <w:rPr>
           <w:rStyle w:val="NormalTok"/>
@@ -3881,7 +4043,9 @@
         </w:rPr>
         <w:t xml:space="preserve">,</w:t>
       </w:r>
-      <w:br/>
+      <w:r>
+        <w:cr/>
+      </w:r>
       <w:r>
         <w:rPr>
           <w:rStyle w:val="NormalTok"/>
@@ -4100,7 +4264,9 @@
         </w:rPr>
         <w:t xml:space="preserve">]],</w:t>
       </w:r>
-      <w:br/>
+      <w:r>
+        <w:cr/>
+      </w:r>
       <w:r>
         <w:rPr>
           <w:rStyle w:val="NormalTok"/>
@@ -4251,7 +4417,9 @@
         </w:rPr>
         <w:t xml:space="preserve">]],</w:t>
       </w:r>
-      <w:br/>
+      <w:r>
+        <w:cr/>
+      </w:r>
       <w:r>
         <w:rPr>
           <w:rStyle w:val="NormalTok"/>
@@ -4378,7 +4546,9 @@
         </w:rPr>
         <w:t xml:space="preserve">]],</w:t>
       </w:r>
-      <w:br/>
+      <w:r>
+        <w:cr/>
+      </w:r>
       <w:r>
         <w:rPr>
           <w:rStyle w:val="NormalTok"/>
@@ -4493,7 +4663,9 @@
         </w:rPr>
         <w:t xml:space="preserve">, []],</w:t>
       </w:r>
-      <w:br/>
+      <w:r>
+        <w:cr/>
+      </w:r>
       <w:r>
         <w:rPr>
           <w:rStyle w:val="NormalTok"/>
@@ -4632,7 +4804,9 @@
         </w:rPr>
         <w:t xml:space="preserve">]],</w:t>
       </w:r>
-      <w:br/>
+      <w:r>
+        <w:cr/>
+      </w:r>
       <w:r>
         <w:rPr>
           <w:rStyle w:val="NormalTok"/>
@@ -4783,7 +4957,9 @@
         </w:rPr>
         <w:t xml:space="preserve">]],</w:t>
       </w:r>
-      <w:br/>
+      <w:r>
+        <w:cr/>
+      </w:r>
       <w:r>
         <w:rPr>
           <w:rStyle w:val="NormalTok"/>
@@ -4898,7 +5074,9 @@
         </w:rPr>
         <w:t xml:space="preserve">, []],</w:t>
       </w:r>
-      <w:br/>
+      <w:r>
+        <w:cr/>
+      </w:r>
       <w:r>
         <w:rPr>
           <w:rStyle w:val="NormalTok"/>
@@ -5025,7 +5203,9 @@
         </w:rPr>
         <w:t xml:space="preserve">]],</w:t>
       </w:r>
-      <w:br/>
+      <w:r>
+        <w:cr/>
+      </w:r>
       <w:r>
         <w:rPr>
           <w:rStyle w:val="NormalTok"/>
@@ -5200,7 +5380,9 @@
         </w:rPr>
         <w:t xml:space="preserve">]],</w:t>
       </w:r>
-      <w:br/>
+      <w:r>
+        <w:cr/>
+      </w:r>
       <w:r>
         <w:rPr>
           <w:rStyle w:val="NormalTok"/>
@@ -5339,7 +5521,9 @@
         </w:rPr>
         <w:t xml:space="preserve">]],</w:t>
       </w:r>
-      <w:br/>
+      <w:r>
+        <w:cr/>
+      </w:r>
       <w:r>
         <w:rPr>
           <w:rStyle w:val="NormalTok"/>
@@ -5584,7 +5768,9 @@
           <w:ilvl w:val="0"/>
         </w:numPr>
       </w:pPr>
-      <w:br/>
+      <w:r>
+        <w:cr/>
+      </w:r>
       <m:oMathPara>
         <m:oMathParaPr>
           <m:jc m:val="center"/>
@@ -5691,7 +5877,9 @@
           </m:f>
         </m:oMath>
       </m:oMathPara>
-      <w:br/>
+      <w:r>
+        <w:cr/>
+      </w:r>
     </w:p>
     <w:p>
       <w:pPr>
@@ -5716,7 +5904,7 @@
                     </pic:cNvPicPr>
                   </pic:nvPicPr>
                   <pic:blipFill>
-                    <a:blip r:embed="image3"/>
+                    <a:blip r:embed="rId31"/>
                     <a:stretch>
                       <a:fillRect/>
                     </a:stretch>
@@ -5861,7 +6049,9 @@
         </w:rPr>
         <w:t xml:space="preserve">Drop():</w:t>
       </w:r>
-      <w:br/>
+      <w:r>
+        <w:cr/>
+      </w:r>
       <w:r>
         <w:rPr>
           <w:rStyle w:val="NormalTok"/>
@@ -5934,7 +6124,9 @@
         </w:rPr>
         <w:t xml:space="preserve">):</w:t>
       </w:r>
-      <w:br/>
+      <w:r>
+        <w:cr/>
+      </w:r>
       <w:r>
         <w:rPr>
           <w:rStyle w:val="NormalTok"/>
@@ -6031,7 +6223,9 @@
         </w:rPr>
         <w:t xml:space="preserve">* r</w:t>
       </w:r>
-      <w:br/>
+      <w:r>
+        <w:cr/>
+      </w:r>
       <w:r>
         <w:rPr>
           <w:rStyle w:val="NormalTok"/>
@@ -6128,7 +6322,9 @@
         </w:rPr>
         <w:t xml:space="preserve">* r</w:t>
       </w:r>
-      <w:br/>
+      <w:r>
+        <w:cr/>
+      </w:r>
       <w:r>
         <w:rPr>
           <w:rStyle w:val="NormalTok"/>
@@ -6312,7 +6508,9 @@
       <w:r>
         <w:t xml:space="preserve"> </w:t>
       </w:r>
-      <w:br/>
+      <w:r>
+        <w:cr/>
+      </w:r>
       <m:oMathPara>
         <m:oMathParaPr>
           <m:jc m:val="center"/>
@@ -6370,7 +6568,9 @@
           </m:sSup>
         </m:oMath>
       </m:oMathPara>
-      <w:br/>
+      <w:r>
+        <w:cr/>
+      </w:r>
       <w:r>
         <w:t xml:space="preserve">.</w:t>
       </w:r>
@@ -6450,7 +6650,7 @@
         <w:t xml:space="preserve">(This is an example of a technique called Monte Carlo Simulation.)</w:t>
       </w:r>
     </w:p>
-    <w:bookmarkStart w:id="inheritance" w:name="inheritance"/>
+    <w:bookmarkStart w:id="32" w:name="inheritance"/>
     <w:p>
       <w:pPr>
         <w:pStyle w:val="Heading2"/>
@@ -6459,7 +6659,7 @@
         <w:t xml:space="preserve">Inheritance</w:t>
       </w:r>
     </w:p>
-    <w:bookmarkEnd w:id="inheritance"/>
+    <w:bookmarkEnd w:id="32"/>
     <w:p>
       <w:pPr>
         <w:numPr>
@@ -6517,7 +6717,9 @@
         </w:rPr>
         <w:t xml:space="preserve">Student():</w:t>
       </w:r>
-      <w:br/>
+      <w:r>
+        <w:cr/>
+      </w:r>
       <w:r>
         <w:rPr>
           <w:rStyle w:val="NormalTok"/>
@@ -6578,7 +6780,9 @@
         </w:rPr>
         <w:t xml:space="preserve">, courses, age, sex):</w:t>
       </w:r>
-      <w:br/>
+      <w:r>
+        <w:cr/>
+      </w:r>
       <w:r>
         <w:rPr>
           <w:rStyle w:val="NormalTok"/>
@@ -6639,7 +6843,9 @@
         </w:rPr>
         <w:t xml:space="preserve">.courses = courses</w:t>
       </w:r>
-      <w:br/>
+      <w:r>
+        <w:cr/>
+      </w:r>
       <w:r>
         <w:rPr>
           <w:rStyle w:val="NormalTok"/>
@@ -6700,7 +6906,9 @@
         </w:rPr>
         <w:t xml:space="preserve">.age = age</w:t>
       </w:r>
-      <w:br/>
+      <w:r>
+        <w:cr/>
+      </w:r>
       <w:r>
         <w:rPr>
           <w:rStyle w:val="NormalTok"/>
@@ -6761,7 +6969,9 @@
         </w:rPr>
         <w:t xml:space="preserve">.sex = sex</w:t>
       </w:r>
-      <w:br/>
+      <w:r>
+        <w:cr/>
+      </w:r>
       <w:r>
         <w:rPr>
           <w:rStyle w:val="NormalTok"/>
@@ -6828,7 +7038,9 @@
         </w:rPr>
         <w:t xml:space="preserve">):</w:t>
       </w:r>
-      <w:br/>
+      <w:r>
+        <w:cr/>
+      </w:r>
       <w:r>
         <w:rPr>
           <w:rStyle w:val="NormalTok"/>
@@ -6927,7 +7139,9 @@
         </w:rPr>
         <w:t xml:space="preserve">MathStudent(Student):</w:t>
       </w:r>
-      <w:br/>
+      <w:r>
+        <w:cr/>
+      </w:r>
       <w:r>
         <w:rPr>
           <w:rStyle w:val="NormalTok"/>
@@ -7044,7 +7258,9 @@
         </w:rPr>
         <w:t xml:space="preserve">)</w:t>
       </w:r>
-      <w:br/>
+      <w:r>
+        <w:cr/>
+      </w:r>
       <w:r>
         <w:rPr>
           <w:rStyle w:val="KeywordTok"/>
@@ -7063,7 +7279,9 @@
         </w:rPr>
         <w:t xml:space="preserve">becky.courses</w:t>
       </w:r>
-      <w:br/>
+      <w:r>
+        <w:cr/>
+      </w:r>
       <w:r>
         <w:rPr>
           <w:rStyle w:val="KeywordTok"/>
@@ -7082,7 +7300,9 @@
         </w:rPr>
         <w:t xml:space="preserve">becky.age</w:t>
       </w:r>
-      <w:br/>
+      <w:r>
+        <w:cr/>
+      </w:r>
       <w:r>
         <w:rPr>
           <w:rStyle w:val="KeywordTok"/>
@@ -7101,14 +7321,18 @@
         </w:rPr>
         <w:t xml:space="preserve">becky.favouriteclass</w:t>
       </w:r>
-      <w:br/>
+      <w:r>
+        <w:cr/>
+      </w:r>
       <w:r>
         <w:rPr>
           <w:rStyle w:val="NormalTok"/>
         </w:rPr>
         <w:t xml:space="preserve">becky.haveabirthday()</w:t>
       </w:r>
-      <w:br/>
+      <w:r>
+        <w:cr/>
+      </w:r>
       <w:r>
         <w:rPr>
           <w:rStyle w:val="KeywordTok"/>
@@ -7138,14 +7362,35 @@
       <w:r>
         <w:t xml:space="preserve">Create another inherited class (from student) giving it a specific method.</w:t>
       </w:r>
+    </w:p>
+    <w:p>
+      <w:pPr>
+        <w:numPr>
+          <w:numId w:val="1"/>
+          <w:ilvl w:val="0"/>
+        </w:numPr>
+      </w:pPr>
+      <w:hyperlink r:id="rId33">
+        <w:r>
+          <w:rPr>
+            <w:rStyle w:val="Hyperlink"/>
+          </w:rPr>
+          <w:t xml:space="preserve">Video hint</w:t>
+        </w:r>
+      </w:hyperlink>
     </w:p>
   </w:body>
 </w:document>
 </file>
 
+<file path=word/footnotes.xml><?xml version="1.0" encoding="utf-8"?>
+<w:footnotes xmlns:w="http://schemas.openxmlformats.org/wordprocessingml/2006/main" xmlns:m="http://schemas.openxmlformats.org/officeDocument/2006/math" xmlns:r="http://schemas.openxmlformats.org/officeDocument/2006/relationships" xmlns:o="urn:schemas-microsoft-com:office:office" xmlns:v="urn:schemas-microsoft-com:vml" xmlns:w10="urn:schemas-microsoft-com:office:word" xmlns:a="http://schemas.openxmlformats.org/drawingml/2006/main" xmlns:pic="http://schemas.openxmlformats.org/drawingml/2006/picture" xmlns:wp="http://schemas.openxmlformats.org/drawingml/2006/wordprocessingDrawing"/>
+</file>
+
 <file path=word/numbering.xml><?xml version="1.0" encoding="utf-8"?>
 <w:numbering xmlns:w="http://schemas.openxmlformats.org/wordprocessingml/2006/main">
   <w:abstractNum w:abstractNumId="0">
+    <w:nsid w:val="11a8b2a5"/>
     <w:multiLevelType w:val="multilevel"/>
     <w:lvl w:ilvl="0">
       <w:numFmt w:val="bullet"/>
@@ -7226,6 +7471,7 @@
     </w:lvl>
   </w:abstractNum>
   <w:abstractNum w:abstractNumId="2">
+    <w:nsid w:val="2727312c"/>
     <w:multiLevelType w:val="multilevel"/>
     <w:lvl w:ilvl="0">
       <w:numFmt w:val="bullet"/>
@@ -7306,6 +7552,7 @@
     </w:lvl>
   </w:abstractNum>
   <w:abstractNum w:abstractNumId="3">
+    <w:nsid w:val="d3304af1"/>
     <w:multiLevelType w:val="multilevel"/>
     <w:lvl w:ilvl="0">
       <w:start w:val="1"/>
@@ -7393,6 +7640,7 @@
     </w:lvl>
   </w:abstractNum>
   <w:abstractNum w:abstractNumId="4">
+    <w:nsid w:val="9281f713"/>
     <w:multiLevelType w:val="multilevel"/>
     <w:lvl w:ilvl="0">
       <w:start w:val="3"/>
@@ -7480,6 +7728,7 @@
     </w:lvl>
   </w:abstractNum>
   <w:abstractNum w:abstractNumId="5">
+    <w:nsid w:val="e1f94898"/>
     <w:multiLevelType w:val="multilevel"/>
     <w:lvl w:ilvl="0">
       <w:start w:val="5"/>
@@ -7567,6 +7816,7 @@
     </w:lvl>
   </w:abstractNum>
   <w:abstractNum w:abstractNumId="6">
+    <w:nsid w:val="2cc48105"/>
     <w:multiLevelType w:val="multilevel"/>
     <w:lvl w:ilvl="0">
       <w:start w:val="10"/>
@@ -8005,8 +8255,8 @@
       <w:i/>
     </w:rPr>
   </w:style>
-  <w:style w:type="paragraph" w:styleId="PictureCaption">
-    <w:name w:val="Picture Caption"/>
+  <w:style w:type="paragraph" w:styleId="ImageCaption">
+    <w:name w:val="Image Caption"/>
     <w:basedOn w:val="Normal"/>
     <w:link w:val="BodyTextChar"/>
     <w:pPr>

</xml_diff>